<commit_message>
Completed Subjective Q&A docx
</commit_message>
<xml_diff>
--- a/BikeAssignment_SubjectiveQuestions_Answers.docx
+++ b/BikeAssignment_SubjectiveQuestions_Answers.docx
@@ -347,7 +347,23 @@
           <w:rFonts w:ascii="Times New Roman" w:hAnsi="Times New Roman" w:cs="Times New Roman"/>
           <w:color w:val="000000" w:themeColor="text1"/>
         </w:rPr>
-        <w:t xml:space="preserve"> Distribution of cnt is almost similar for all </w:t>
+        <w:t xml:space="preserve"> Distribution of </w:t>
+      </w:r>
+      <w:proofErr w:type="spellStart"/>
+      <w:r>
+        <w:rPr>
+          <w:rFonts w:ascii="Times New Roman" w:hAnsi="Times New Roman" w:cs="Times New Roman"/>
+          <w:color w:val="000000" w:themeColor="text1"/>
+        </w:rPr>
+        <w:t>cnt</w:t>
+      </w:r>
+      <w:proofErr w:type="spellEnd"/>
+      <w:r>
+        <w:rPr>
+          <w:rFonts w:ascii="Times New Roman" w:hAnsi="Times New Roman" w:cs="Times New Roman"/>
+          <w:color w:val="000000" w:themeColor="text1"/>
+        </w:rPr>
+        <w:t xml:space="preserve"> is almost similar for all </w:t>
       </w:r>
       <w:proofErr w:type="spellStart"/>
       <w:r>
@@ -959,6 +975,14 @@
       <w:pPr>
         <w:rPr>
           <w:rFonts w:ascii="Times New Roman" w:hAnsi="Times New Roman" w:cs="Times New Roman"/>
+          <w:color w:val="000000" w:themeColor="text1"/>
+        </w:rPr>
+      </w:pPr>
+    </w:p>
+    <w:p>
+      <w:pPr>
+        <w:rPr>
+          <w:rFonts w:ascii="Times New Roman" w:hAnsi="Times New Roman" w:cs="Times New Roman"/>
           <w:b/>
           <w:color w:val="C00000"/>
         </w:rPr>
@@ -1090,19 +1114,7 @@
                 <w:szCs w:val="20"/>
                 <w:shd w:val="clear" w:color="auto" w:fill="FFFFFF"/>
               </w:rPr>
-              <w:t>Our model’s prediction values (Ypred</w:t>
-            </w:r>
-            <w:bookmarkStart w:id="0" w:name="_GoBack"/>
-            <w:bookmarkEnd w:id="0"/>
-            <w:r>
-              <w:rPr>
-                <w:rFonts w:ascii="Times New Roman" w:hAnsi="Times New Roman" w:cs="Times New Roman"/>
-                <w:color w:val="000000"/>
-                <w:sz w:val="20"/>
-                <w:szCs w:val="20"/>
-                <w:shd w:val="clear" w:color="auto" w:fill="FFFFFF"/>
-              </w:rPr>
-              <w:t xml:space="preserve">) correctly follow the same pattern as the actual Y’s. That is, the residuals (Y – Ypred) should be within a narrow range evenly along the entire range of X.  No discernible patterns visible in the residuals-vs-predictors plot as seen below.  </w:t>
+              <w:t xml:space="preserve">Our model’s prediction values (Ypred) correctly follow the same pattern as the actual Y’s. That is, the residuals (Y – Ypred) should be within a narrow range evenly along the entire range of X.  No discernible patterns visible in the residuals-vs-predictors plot as seen below.  </w:t>
             </w:r>
           </w:p>
         </w:tc>
@@ -2247,22 +2259,6 @@
       <w:pPr>
         <w:rPr>
           <w:rFonts w:ascii="Times New Roman" w:hAnsi="Times New Roman" w:cs="Times New Roman"/>
-          <w:color w:val="000000" w:themeColor="text1"/>
-        </w:rPr>
-      </w:pPr>
-    </w:p>
-    <w:p>
-      <w:pPr>
-        <w:rPr>
-          <w:rFonts w:ascii="Times New Roman" w:hAnsi="Times New Roman" w:cs="Times New Roman"/>
-          <w:color w:val="000000" w:themeColor="text1"/>
-        </w:rPr>
-      </w:pPr>
-    </w:p>
-    <w:p>
-      <w:pPr>
-        <w:rPr>
-          <w:rFonts w:ascii="Times New Roman" w:hAnsi="Times New Roman" w:cs="Times New Roman"/>
           <w:b/>
           <w:color w:val="C00000"/>
         </w:rPr>
@@ -2273,6 +2269,7 @@
           <w:b/>
           <w:color w:val="C00000"/>
         </w:rPr>
+        <w:lastRenderedPageBreak/>
         <w:t xml:space="preserve">5. Based on the final model, which are the top 3 features contributing significantly towards explaining the demand of the shared bikes? (2 marks) </w:t>
       </w:r>
     </w:p>
@@ -2528,6 +2525,7 @@
         <w:rPr>
           <w:rFonts w:ascii="Times New Roman" w:hAnsi="Times New Roman" w:cs="Times New Roman"/>
         </w:rPr>
+        <w:lastRenderedPageBreak/>
         <w:t xml:space="preserve">General Subjective Questions </w:t>
       </w:r>
     </w:p>
@@ -2818,6 +2816,13 @@
         </w:rPr>
         <w:t xml:space="preserve">We repeat the above steps until we can no longer add/remove any parameter.  That gives us the final regression model. </w:t>
       </w:r>
+    </w:p>
+    <w:p>
+      <w:pPr>
+        <w:rPr>
+          <w:rFonts w:ascii="Times New Roman" w:hAnsi="Times New Roman" w:cs="Times New Roman"/>
+        </w:rPr>
+      </w:pPr>
     </w:p>
     <w:tbl>
       <w:tblPr>
@@ -3095,6 +3100,41 @@
     </w:p>
     <w:p>
       <w:pPr>
+        <w:rPr>
+          <w:rFonts w:ascii="Times New Roman" w:hAnsi="Times New Roman" w:cs="Times New Roman"/>
+        </w:rPr>
+      </w:pPr>
+    </w:p>
+    <w:p>
+      <w:pPr>
+        <w:rPr>
+          <w:rFonts w:ascii="Times New Roman" w:hAnsi="Times New Roman" w:cs="Times New Roman"/>
+        </w:rPr>
+      </w:pPr>
+    </w:p>
+    <w:p>
+      <w:pPr>
+        <w:rPr>
+          <w:rFonts w:ascii="Times New Roman" w:hAnsi="Times New Roman" w:cs="Times New Roman"/>
+        </w:rPr>
+      </w:pPr>
+    </w:p>
+    <w:p>
+      <w:pPr>
+        <w:rPr>
+          <w:rFonts w:ascii="Times New Roman" w:hAnsi="Times New Roman" w:cs="Times New Roman"/>
+        </w:rPr>
+      </w:pPr>
+    </w:p>
+    <w:p>
+      <w:pPr>
+        <w:rPr>
+          <w:rFonts w:ascii="Times New Roman" w:hAnsi="Times New Roman" w:cs="Times New Roman"/>
+        </w:rPr>
+      </w:pPr>
+    </w:p>
+    <w:p>
+      <w:pPr>
         <w:pStyle w:val="ListParagraph"/>
         <w:numPr>
           <w:ilvl w:val="0"/>
@@ -3102,21 +3142,22 @@
         </w:numPr>
         <w:rPr>
           <w:rFonts w:ascii="Times New Roman" w:hAnsi="Times New Roman" w:cs="Times New Roman"/>
-          <w:color w:val="00B0F0"/>
-        </w:rPr>
-      </w:pPr>
-      <w:r>
-        <w:rPr>
-          <w:rFonts w:ascii="Times New Roman" w:hAnsi="Times New Roman" w:cs="Times New Roman"/>
-          <w:color w:val="00B0F0"/>
-        </w:rPr>
+          <w:color w:val="C00000"/>
+        </w:rPr>
+      </w:pPr>
+      <w:r>
+        <w:rPr>
+          <w:rFonts w:ascii="Times New Roman" w:hAnsi="Times New Roman" w:cs="Times New Roman"/>
+          <w:color w:val="C00000"/>
+        </w:rPr>
+        <w:lastRenderedPageBreak/>
         <w:t xml:space="preserve">Explain the </w:t>
       </w:r>
       <w:proofErr w:type="spellStart"/>
       <w:r>
         <w:rPr>
           <w:rFonts w:ascii="Times New Roman" w:hAnsi="Times New Roman" w:cs="Times New Roman"/>
-          <w:color w:val="00B0F0"/>
+          <w:color w:val="C00000"/>
         </w:rPr>
         <w:t>Anscombes</w:t>
       </w:r>
@@ -3124,355 +3165,76 @@
       <w:r>
         <w:rPr>
           <w:rFonts w:ascii="Times New Roman" w:hAnsi="Times New Roman" w:cs="Times New Roman"/>
-          <w:color w:val="00B0F0"/>
+          <w:color w:val="C00000"/>
         </w:rPr>
         <w:t xml:space="preserve"> quartet in detail. (3 marks)</w:t>
       </w:r>
     </w:p>
     <w:p>
       <w:pPr>
-        <w:pStyle w:val="ListParagraph"/>
-        <w:rPr>
-          <w:rFonts w:ascii="Times New Roman" w:hAnsi="Times New Roman" w:cs="Times New Roman"/>
-        </w:rPr>
-      </w:pPr>
-    </w:p>
-    <w:p>
-      <w:pPr>
-        <w:rPr>
-          <w:rFonts w:ascii="Times New Roman" w:hAnsi="Times New Roman" w:cs="Times New Roman"/>
-        </w:rPr>
-      </w:pPr>
-    </w:p>
-    <w:p>
-      <w:pPr>
-        <w:pStyle w:val="ListParagraph"/>
-        <w:numPr>
-          <w:ilvl w:val="0"/>
-          <w:numId w:val="3"/>
-        </w:numPr>
-        <w:rPr>
-          <w:rFonts w:ascii="Times New Roman" w:hAnsi="Times New Roman" w:cs="Times New Roman"/>
-          <w:color w:val="00B0F0"/>
-        </w:rPr>
-      </w:pPr>
-      <w:r>
-        <w:rPr>
-          <w:rFonts w:ascii="Times New Roman" w:hAnsi="Times New Roman" w:cs="Times New Roman"/>
-          <w:color w:val="00B0F0"/>
-        </w:rPr>
-        <w:t xml:space="preserve">What is </w:t>
-      </w:r>
+        <w:rPr>
+          <w:rFonts w:ascii="Times New Roman" w:hAnsi="Times New Roman" w:cs="Times New Roman"/>
+        </w:rPr>
+      </w:pPr>
       <w:proofErr w:type="spellStart"/>
       <w:r>
         <w:rPr>
           <w:rFonts w:ascii="Times New Roman" w:hAnsi="Times New Roman" w:cs="Times New Roman"/>
-          <w:color w:val="00B0F0"/>
-        </w:rPr>
-        <w:t>Pearsons</w:t>
+        </w:rPr>
+        <w:t>Anscombe</w:t>
       </w:r>
       <w:proofErr w:type="spellEnd"/>
       <w:r>
         <w:rPr>
           <w:rFonts w:ascii="Times New Roman" w:hAnsi="Times New Roman" w:cs="Times New Roman"/>
-          <w:color w:val="00B0F0"/>
-        </w:rPr>
-        <w:t xml:space="preserve"> R? (3 marks) </w:t>
-      </w:r>
-    </w:p>
-    <w:p>
-      <w:pPr>
-        <w:rPr>
-          <w:rFonts w:ascii="Times New Roman" w:hAnsi="Times New Roman" w:cs="Times New Roman"/>
-        </w:rPr>
-      </w:pPr>
-    </w:p>
-    <w:p>
-      <w:pPr>
-        <w:rPr>
-          <w:rFonts w:ascii="Times New Roman" w:hAnsi="Times New Roman" w:cs="Times New Roman"/>
-        </w:rPr>
-      </w:pPr>
-    </w:p>
-    <w:p>
-      <w:pPr>
-        <w:pStyle w:val="ListParagraph"/>
-        <w:numPr>
-          <w:ilvl w:val="0"/>
-          <w:numId w:val="3"/>
-        </w:numPr>
-        <w:rPr>
-          <w:rFonts w:ascii="Times New Roman" w:hAnsi="Times New Roman" w:cs="Times New Roman"/>
-          <w:b/>
-          <w:color w:val="C00000"/>
-        </w:rPr>
-      </w:pPr>
-      <w:r>
-        <w:rPr>
-          <w:rFonts w:ascii="Times New Roman" w:hAnsi="Times New Roman" w:cs="Times New Roman"/>
-          <w:b/>
-          <w:color w:val="C00000"/>
-        </w:rPr>
-        <w:lastRenderedPageBreak/>
-        <w:t xml:space="preserve">What is scaling? Why is scaling performed? What is the difference between normalized scaling and standardized scaling? (3 marks) </w:t>
-      </w:r>
-    </w:p>
-    <w:p>
-      <w:pPr>
-        <w:rPr>
-          <w:rFonts w:ascii="Times New Roman" w:hAnsi="Times New Roman" w:cs="Times New Roman"/>
-        </w:rPr>
-      </w:pPr>
-      <w:r>
-        <w:rPr>
-          <w:rFonts w:ascii="Times New Roman" w:hAnsi="Times New Roman" w:cs="Times New Roman"/>
-          <w:b/>
-        </w:rPr>
-        <w:t>What</w:t>
-      </w:r>
-      <w:r>
-        <w:rPr>
-          <w:rFonts w:ascii="Times New Roman" w:hAnsi="Times New Roman" w:cs="Times New Roman"/>
-        </w:rPr>
-        <w:t>:  Scaling is the process of converting all variables to be compressed within similar ranges. (</w:t>
+        </w:rPr>
+        <w:t xml:space="preserve"> defined a group of 4 data sets which are nearly identical in descriptive statistics (mean, </w:t>
       </w:r>
       <w:proofErr w:type="spellStart"/>
-      <w:proofErr w:type="gramStart"/>
-      <w:r>
-        <w:rPr>
-          <w:rFonts w:ascii="Times New Roman" w:hAnsi="Times New Roman" w:cs="Times New Roman"/>
-        </w:rPr>
-        <w:t>eg</w:t>
+      <w:r>
+        <w:rPr>
+          <w:rFonts w:ascii="Times New Roman" w:hAnsi="Times New Roman" w:cs="Times New Roman"/>
+        </w:rPr>
+        <w:t>std</w:t>
       </w:r>
       <w:proofErr w:type="spellEnd"/>
       <w:r>
         <w:rPr>
           <w:rFonts w:ascii="Times New Roman" w:hAnsi="Times New Roman" w:cs="Times New Roman"/>
         </w:rPr>
-        <w:t>.,</w:t>
-      </w:r>
-      <w:proofErr w:type="gramEnd"/>
-      <w:r>
-        <w:rPr>
-          <w:rFonts w:ascii="Times New Roman" w:hAnsi="Times New Roman" w:cs="Times New Roman"/>
-        </w:rPr>
-        <w:t xml:space="preserve"> between 0 and 1). </w:t>
-      </w:r>
-    </w:p>
-    <w:p>
-      <w:pPr>
-        <w:rPr>
-          <w:rFonts w:ascii="Times New Roman" w:hAnsi="Times New Roman" w:cs="Times New Roman"/>
-        </w:rPr>
-      </w:pPr>
-      <w:r>
-        <w:rPr>
-          <w:rFonts w:ascii="Times New Roman" w:hAnsi="Times New Roman" w:cs="Times New Roman"/>
-          <w:b/>
-        </w:rPr>
-        <w:t>Why</w:t>
-      </w:r>
-      <w:r>
-        <w:rPr>
-          <w:rFonts w:ascii="Times New Roman" w:hAnsi="Times New Roman" w:cs="Times New Roman"/>
-        </w:rPr>
-        <w:t xml:space="preserve">:  </w:t>
-      </w:r>
-      <w:r>
-        <w:rPr>
-          <w:rFonts w:ascii="Times New Roman" w:hAnsi="Times New Roman" w:cs="Times New Roman"/>
-        </w:rPr>
-        <w:t xml:space="preserve">There are 2 reasons for scaling to be performed when there are multiple variables with possible </w:t>
+        <w:t xml:space="preserve">-deviation </w:t>
       </w:r>
       <w:proofErr w:type="spellStart"/>
       <w:r>
         <w:rPr>
           <w:rFonts w:ascii="Times New Roman" w:hAnsi="Times New Roman" w:cs="Times New Roman"/>
         </w:rPr>
-        <w:t>colinearities</w:t>
+        <w:t>etc</w:t>
       </w:r>
       <w:proofErr w:type="spellEnd"/>
       <w:r>
         <w:rPr>
           <w:rFonts w:ascii="Times New Roman" w:hAnsi="Times New Roman" w:cs="Times New Roman"/>
         </w:rPr>
-        <w:t xml:space="preserve">. </w:t>
-      </w:r>
-    </w:p>
-    <w:p>
-      <w:pPr>
-        <w:pStyle w:val="ListParagraph"/>
-        <w:numPr>
-          <w:ilvl w:val="0"/>
-          <w:numId w:val="5"/>
-        </w:numPr>
-        <w:rPr>
-          <w:rFonts w:ascii="Times New Roman" w:hAnsi="Times New Roman" w:cs="Times New Roman"/>
-        </w:rPr>
-      </w:pPr>
-      <w:r>
-        <w:rPr>
-          <w:rFonts w:ascii="Times New Roman" w:hAnsi="Times New Roman" w:cs="Times New Roman"/>
-        </w:rPr>
-        <w:t>If no scaling is done, the regression model may produce imprecise coefficients (because of the vastly different scales of the parameters)</w:t>
-      </w:r>
-      <w:r>
-        <w:rPr>
-          <w:rFonts w:ascii="Times New Roman" w:hAnsi="Times New Roman" w:cs="Times New Roman"/>
-        </w:rPr>
-        <w:t xml:space="preserve"> and make it more difficult to choose the correct model.</w:t>
-      </w:r>
-      <w:r>
-        <w:rPr>
-          <w:rFonts w:ascii="Times New Roman" w:hAnsi="Times New Roman" w:cs="Times New Roman"/>
-        </w:rPr>
-        <w:t xml:space="preserve">  For example: One coefficient might be something like 456789.45 and another might end up being 0.000034.   Hence, the parameter with extremely small coefficient might end up being unfairly rejected from the model.  </w:t>
-      </w:r>
-    </w:p>
-    <w:p>
-      <w:pPr>
-        <w:pStyle w:val="ListParagraph"/>
-        <w:numPr>
-          <w:ilvl w:val="0"/>
-          <w:numId w:val="5"/>
-        </w:numPr>
-        <w:rPr>
-          <w:rFonts w:ascii="Times New Roman" w:hAnsi="Times New Roman" w:cs="Times New Roman"/>
-        </w:rPr>
-      </w:pPr>
-      <w:r>
-        <w:rPr>
-          <w:rFonts w:ascii="Times New Roman" w:hAnsi="Times New Roman" w:cs="Times New Roman"/>
-        </w:rPr>
-        <w:t xml:space="preserve">When the parameters are scaled to similar scales, the regression algorithm will converge much faster (as the </w:t>
-      </w:r>
-      <w:r>
-        <w:rPr>
-          <w:rFonts w:ascii="Times New Roman" w:hAnsi="Times New Roman" w:cs="Times New Roman"/>
-        </w:rPr>
-        <w:t xml:space="preserve">cost function in </w:t>
-      </w:r>
-      <w:r>
-        <w:rPr>
-          <w:rFonts w:ascii="Times New Roman" w:hAnsi="Times New Roman" w:cs="Times New Roman"/>
-        </w:rPr>
-        <w:t xml:space="preserve">gradient descent will </w:t>
-      </w:r>
-      <w:r>
-        <w:rPr>
-          <w:rFonts w:ascii="Times New Roman" w:hAnsi="Times New Roman" w:cs="Times New Roman"/>
-        </w:rPr>
-        <w:t>reduce similarly</w:t>
-      </w:r>
-      <w:r>
-        <w:rPr>
-          <w:rFonts w:ascii="Times New Roman" w:hAnsi="Times New Roman" w:cs="Times New Roman"/>
-        </w:rPr>
-        <w:t xml:space="preserve"> across all the parameters). </w:t>
-      </w:r>
-    </w:p>
-    <w:p>
-      <w:pPr>
-        <w:rPr>
-          <w:rFonts w:ascii="Times New Roman" w:hAnsi="Times New Roman" w:cs="Times New Roman"/>
-        </w:rPr>
-      </w:pPr>
-      <w:r>
-        <w:rPr>
-          <w:rFonts w:ascii="Times New Roman" w:hAnsi="Times New Roman" w:cs="Times New Roman"/>
-          <w:b/>
-        </w:rPr>
-        <w:t>How</w:t>
-      </w:r>
-      <w:r>
-        <w:rPr>
-          <w:rFonts w:ascii="Times New Roman" w:hAnsi="Times New Roman" w:cs="Times New Roman"/>
-        </w:rPr>
-        <w:t xml:space="preserve">:  Scaling can be done by either normalized or standardized scaling. </w:t>
-      </w:r>
-    </w:p>
-    <w:p>
-      <w:pPr>
-        <w:pStyle w:val="ListParagraph"/>
-        <w:numPr>
-          <w:ilvl w:val="0"/>
-          <w:numId w:val="4"/>
-        </w:numPr>
-        <w:rPr>
-          <w:rFonts w:ascii="Times New Roman" w:hAnsi="Times New Roman" w:cs="Times New Roman"/>
-        </w:rPr>
-      </w:pPr>
-      <w:r>
-        <w:rPr>
-          <w:rFonts w:ascii="Times New Roman" w:hAnsi="Times New Roman" w:cs="Times New Roman"/>
-          <w:b/>
-        </w:rPr>
-        <w:t>Normalized</w:t>
-      </w:r>
-      <w:r>
-        <w:rPr>
-          <w:rFonts w:ascii="Times New Roman" w:hAnsi="Times New Roman" w:cs="Times New Roman"/>
-        </w:rPr>
-        <w:t xml:space="preserve">: </w:t>
-      </w:r>
-      <w:r>
-        <w:rPr>
-          <w:rFonts w:ascii="Times New Roman" w:hAnsi="Times New Roman" w:cs="Times New Roman"/>
-        </w:rPr>
-        <w:t>rescales th</w:t>
-      </w:r>
-      <w:r>
-        <w:rPr>
-          <w:rFonts w:ascii="Times New Roman" w:hAnsi="Times New Roman" w:cs="Times New Roman"/>
-        </w:rPr>
-        <w:t>e values into a range of [0</w:t>
-      </w:r>
-      <w:proofErr w:type="gramStart"/>
-      <w:r>
-        <w:rPr>
-          <w:rFonts w:ascii="Times New Roman" w:hAnsi="Times New Roman" w:cs="Times New Roman"/>
-        </w:rPr>
-        <w:t>,1</w:t>
-      </w:r>
-      <w:proofErr w:type="gramEnd"/>
-      <w:r>
-        <w:rPr>
-          <w:rFonts w:ascii="Times New Roman" w:hAnsi="Times New Roman" w:cs="Times New Roman"/>
-        </w:rPr>
-        <w:t xml:space="preserve">] using a </w:t>
-      </w:r>
-      <w:proofErr w:type="spellStart"/>
-      <w:r>
-        <w:rPr>
-          <w:rFonts w:ascii="Times New Roman" w:hAnsi="Times New Roman" w:cs="Times New Roman"/>
-        </w:rPr>
-        <w:t>MinMax</w:t>
-      </w:r>
-      <w:proofErr w:type="spellEnd"/>
-      <w:r>
-        <w:rPr>
-          <w:rFonts w:ascii="Times New Roman" w:hAnsi="Times New Roman" w:cs="Times New Roman"/>
-        </w:rPr>
-        <w:t xml:space="preserve"> Scaler.  This basically rescales using: </w:t>
-      </w:r>
-    </w:p>
-    <w:p>
-      <w:pPr>
-        <w:pStyle w:val="ListParagraph"/>
-        <w:rPr>
-          <w:rFonts w:ascii="Times New Roman" w:hAnsi="Times New Roman" w:cs="Times New Roman"/>
-        </w:rPr>
-      </w:pPr>
-      <w:r>
-        <w:rPr>
-          <w:noProof/>
+        <w:t xml:space="preserve">), but they actually have very different distributions when visualized on a scatter plot. </w:t>
+      </w:r>
+    </w:p>
+    <w:p>
+      <w:pPr>
+        <w:rPr>
+          <w:rFonts w:ascii="Times New Roman" w:hAnsi="Times New Roman" w:cs="Times New Roman"/>
+        </w:rPr>
+      </w:pPr>
+      <w:r>
+        <w:rPr>
+          <w:rFonts w:ascii="Times New Roman" w:hAnsi="Times New Roman" w:cs="Times New Roman"/>
           <w:lang w:val="en-US"/>
         </w:rPr>
         <w:drawing>
-          <wp:inline distT="0" distB="0" distL="0" distR="0" wp14:anchorId="3AD2A717" wp14:editId="37372DBA">
-            <wp:extent cx="2200275" cy="733425"/>
-            <wp:effectExtent l="0" t="0" r="9525" b="9525"/>
-            <wp:docPr id="9" name="Picture 9"/>
+          <wp:inline distT="0" distB="0" distL="0" distR="0">
+            <wp:extent cx="2286000" cy="1662219"/>
+            <wp:effectExtent l="0" t="0" r="0" b="0"/>
+            <wp:docPr id="5" name="Picture 5" descr="https://upload.wikimedia.org/wikipedia/commons/thumb/e/ec/Anscombe%27s_quartet_3.svg/425px-Anscombe%27s_quartet_3.svg.png"/>
             <wp:cNvGraphicFramePr>
               <a:graphicFrameLocks xmlns:a="http://schemas.openxmlformats.org/drawingml/2006/main" noChangeAspect="1"/>
             </wp:cNvGraphicFramePr>
@@ -3480,23 +3242,36 @@
               <a:graphicData uri="http://schemas.openxmlformats.org/drawingml/2006/picture">
                 <pic:pic xmlns:pic="http://schemas.openxmlformats.org/drawingml/2006/picture">
                   <pic:nvPicPr>
-                    <pic:cNvPr id="1" name=""/>
-                    <pic:cNvPicPr/>
+                    <pic:cNvPr id="0" name="Picture 1" descr="https://upload.wikimedia.org/wikipedia/commons/thumb/e/ec/Anscombe%27s_quartet_3.svg/425px-Anscombe%27s_quartet_3.svg.png"/>
+                    <pic:cNvPicPr>
+                      <a:picLocks noChangeAspect="1" noChangeArrowheads="1"/>
+                    </pic:cNvPicPr>
                   </pic:nvPicPr>
                   <pic:blipFill>
-                    <a:blip r:embed="rId11"/>
+                    <a:blip r:embed="rId11">
+                      <a:extLst>
+                        <a:ext uri="{28A0092B-C50C-407E-A947-70E740481C1C}">
+                          <a14:useLocalDpi xmlns:a14="http://schemas.microsoft.com/office/drawing/2010/main" val="0"/>
+                        </a:ext>
+                      </a:extLst>
+                    </a:blip>
+                    <a:srcRect/>
                     <a:stretch>
                       <a:fillRect/>
                     </a:stretch>
                   </pic:blipFill>
-                  <pic:spPr>
+                  <pic:spPr bwMode="auto">
                     <a:xfrm>
                       <a:off x="0" y="0"/>
-                      <a:ext cx="2200275" cy="733425"/>
+                      <a:ext cx="2301026" cy="1673145"/>
                     </a:xfrm>
                     <a:prstGeom prst="rect">
                       <a:avLst/>
                     </a:prstGeom>
+                    <a:noFill/>
+                    <a:ln>
+                      <a:noFill/>
+                    </a:ln>
                   </pic:spPr>
                 </pic:pic>
               </a:graphicData>
@@ -3508,34 +3283,41 @@
     <w:p>
       <w:pPr>
         <w:pStyle w:val="ListParagraph"/>
-        <w:rPr>
-          <w:rFonts w:ascii="Times New Roman" w:hAnsi="Times New Roman" w:cs="Times New Roman"/>
-        </w:rPr>
-      </w:pPr>
+        <w:numPr>
+          <w:ilvl w:val="0"/>
+          <w:numId w:val="10"/>
+        </w:numPr>
+        <w:rPr>
+          <w:rFonts w:ascii="Times New Roman" w:hAnsi="Times New Roman" w:cs="Times New Roman"/>
+          <w:sz w:val="20"/>
+        </w:rPr>
+      </w:pPr>
+      <w:r>
+        <w:rPr>
+          <w:rFonts w:ascii="Times New Roman" w:hAnsi="Times New Roman" w:cs="Times New Roman"/>
+          <w:sz w:val="20"/>
+        </w:rPr>
+        <w:t>Graph 1 – Indeed a linear relationship.</w:t>
+      </w:r>
     </w:p>
     <w:p>
       <w:pPr>
         <w:pStyle w:val="ListParagraph"/>
         <w:numPr>
           <w:ilvl w:val="0"/>
-          <w:numId w:val="4"/>
+          <w:numId w:val="10"/>
         </w:numPr>
         <w:rPr>
           <w:rFonts w:ascii="Times New Roman" w:hAnsi="Times New Roman" w:cs="Times New Roman"/>
-        </w:rPr>
-      </w:pPr>
-      <w:r>
-        <w:rPr>
-          <w:rFonts w:ascii="Times New Roman" w:hAnsi="Times New Roman" w:cs="Times New Roman"/>
-          <w:b/>
-        </w:rPr>
-        <w:t>Standardized</w:t>
-      </w:r>
-      <w:r>
-        <w:rPr>
-          <w:rFonts w:ascii="Times New Roman" w:hAnsi="Times New Roman" w:cs="Times New Roman"/>
-        </w:rPr>
-        <w:t xml:space="preserve">: typically means rescales data to have a mean of 0 and a standard deviation of 1 using:  </w:t>
+          <w:sz w:val="20"/>
+        </w:rPr>
+      </w:pPr>
+      <w:r>
+        <w:rPr>
+          <w:rFonts w:ascii="Times New Roman" w:hAnsi="Times New Roman" w:cs="Times New Roman"/>
+          <w:sz w:val="20"/>
+        </w:rPr>
+        <w:t>Graph 2 – Non-Linear relationship</w:t>
       </w:r>
     </w:p>
     <w:p>
@@ -3543,8 +3325,202 @@
         <w:pStyle w:val="ListParagraph"/>
         <w:numPr>
           <w:ilvl w:val="0"/>
-          <w:numId w:val="4"/>
+          <w:numId w:val="10"/>
         </w:numPr>
+        <w:rPr>
+          <w:rFonts w:ascii="Times New Roman" w:hAnsi="Times New Roman" w:cs="Times New Roman"/>
+          <w:sz w:val="20"/>
+        </w:rPr>
+      </w:pPr>
+      <w:r>
+        <w:rPr>
+          <w:rFonts w:ascii="Times New Roman" w:hAnsi="Times New Roman" w:cs="Times New Roman"/>
+          <w:sz w:val="20"/>
+        </w:rPr>
+        <w:t xml:space="preserve">Graph 3 – Regression line is erroneous due to outlier. </w:t>
+      </w:r>
+    </w:p>
+    <w:p>
+      <w:pPr>
+        <w:pStyle w:val="ListParagraph"/>
+        <w:numPr>
+          <w:ilvl w:val="0"/>
+          <w:numId w:val="10"/>
+        </w:numPr>
+        <w:rPr>
+          <w:rFonts w:ascii="Times New Roman" w:hAnsi="Times New Roman" w:cs="Times New Roman"/>
+          <w:sz w:val="20"/>
+        </w:rPr>
+      </w:pPr>
+      <w:r>
+        <w:rPr>
+          <w:rFonts w:ascii="Times New Roman" w:hAnsi="Times New Roman" w:cs="Times New Roman"/>
+          <w:sz w:val="20"/>
+        </w:rPr>
+        <w:t xml:space="preserve">Graph 4 – One high-leverage point produces a high correlation coefficient, even though other data points indicate there is no relationship between X and Y. </w:t>
+      </w:r>
+    </w:p>
+    <w:p>
+      <w:pPr>
+        <w:rPr>
+          <w:rFonts w:ascii="Times New Roman" w:hAnsi="Times New Roman" w:cs="Times New Roman"/>
+        </w:rPr>
+      </w:pPr>
+      <w:r>
+        <w:rPr>
+          <w:rFonts w:ascii="Times New Roman" w:hAnsi="Times New Roman" w:cs="Times New Roman"/>
+        </w:rPr>
+        <w:t xml:space="preserve">These plots </w:t>
+      </w:r>
+      <w:r>
+        <w:rPr>
+          <w:rFonts w:ascii="Times New Roman" w:hAnsi="Times New Roman" w:cs="Times New Roman"/>
+        </w:rPr>
+        <w:t xml:space="preserve">demonstrate both the </w:t>
+      </w:r>
+      <w:r>
+        <w:rPr>
+          <w:rFonts w:ascii="Times New Roman" w:hAnsi="Times New Roman" w:cs="Times New Roman"/>
+          <w:b/>
+        </w:rPr>
+        <w:t>importance of graphing data</w:t>
+      </w:r>
+      <w:r>
+        <w:rPr>
+          <w:rFonts w:ascii="Times New Roman" w:hAnsi="Times New Roman" w:cs="Times New Roman"/>
+        </w:rPr>
+        <w:t xml:space="preserve"> before analysing it, and the </w:t>
+      </w:r>
+      <w:r>
+        <w:rPr>
+          <w:rFonts w:ascii="Times New Roman" w:hAnsi="Times New Roman" w:cs="Times New Roman"/>
+          <w:b/>
+        </w:rPr>
+        <w:t>effect of outliers</w:t>
+      </w:r>
+      <w:r>
+        <w:rPr>
+          <w:rFonts w:ascii="Times New Roman" w:hAnsi="Times New Roman" w:cs="Times New Roman"/>
+        </w:rPr>
+        <w:t xml:space="preserve"> and other influential observations on statistical properties.</w:t>
+      </w:r>
+    </w:p>
+    <w:p>
+      <w:pPr>
+        <w:rPr>
+          <w:rFonts w:ascii="Times New Roman" w:hAnsi="Times New Roman" w:cs="Times New Roman"/>
+        </w:rPr>
+      </w:pPr>
+      <w:bookmarkStart w:id="0" w:name="_GoBack"/>
+      <w:bookmarkEnd w:id="0"/>
+    </w:p>
+    <w:p>
+      <w:pPr>
+        <w:rPr>
+          <w:rFonts w:ascii="Times New Roman" w:hAnsi="Times New Roman" w:cs="Times New Roman"/>
+        </w:rPr>
+      </w:pPr>
+    </w:p>
+    <w:p>
+      <w:pPr>
+        <w:pStyle w:val="ListParagraph"/>
+        <w:numPr>
+          <w:ilvl w:val="0"/>
+          <w:numId w:val="3"/>
+        </w:numPr>
+        <w:rPr>
+          <w:rFonts w:ascii="Times New Roman" w:hAnsi="Times New Roman" w:cs="Times New Roman"/>
+          <w:color w:val="C00000"/>
+        </w:rPr>
+      </w:pPr>
+      <w:r>
+        <w:rPr>
+          <w:rFonts w:ascii="Times New Roman" w:hAnsi="Times New Roman" w:cs="Times New Roman"/>
+          <w:color w:val="C00000"/>
+        </w:rPr>
+        <w:t xml:space="preserve">What is </w:t>
+      </w:r>
+      <w:proofErr w:type="spellStart"/>
+      <w:r>
+        <w:rPr>
+          <w:rFonts w:ascii="Times New Roman" w:hAnsi="Times New Roman" w:cs="Times New Roman"/>
+          <w:color w:val="C00000"/>
+        </w:rPr>
+        <w:t>Pearsons</w:t>
+      </w:r>
+      <w:proofErr w:type="spellEnd"/>
+      <w:r>
+        <w:rPr>
+          <w:rFonts w:ascii="Times New Roman" w:hAnsi="Times New Roman" w:cs="Times New Roman"/>
+          <w:color w:val="C00000"/>
+        </w:rPr>
+        <w:t xml:space="preserve"> R? (3 marks) </w:t>
+      </w:r>
+    </w:p>
+    <w:p>
+      <w:pPr>
+        <w:rPr>
+          <w:rFonts w:ascii="Times New Roman" w:hAnsi="Times New Roman" w:cs="Times New Roman"/>
+        </w:rPr>
+      </w:pPr>
+      <w:r>
+        <w:rPr>
+          <w:rFonts w:ascii="Times New Roman" w:hAnsi="Times New Roman" w:cs="Times New Roman"/>
+        </w:rPr>
+        <w:t>To understand correlation between independent and dependent variables X &amp; Y, we need to derive 2 things:</w:t>
+      </w:r>
+    </w:p>
+    <w:p>
+      <w:pPr>
+        <w:pStyle w:val="ListParagraph"/>
+        <w:numPr>
+          <w:ilvl w:val="0"/>
+          <w:numId w:val="11"/>
+        </w:numPr>
+        <w:rPr>
+          <w:rFonts w:ascii="Times New Roman" w:hAnsi="Times New Roman" w:cs="Times New Roman"/>
+        </w:rPr>
+      </w:pPr>
+      <w:r>
+        <w:rPr>
+          <w:rFonts w:ascii="Times New Roman" w:hAnsi="Times New Roman" w:cs="Times New Roman"/>
+        </w:rPr>
+        <w:t xml:space="preserve">Direction of relationship (does Y increase/decrease when X increases). </w:t>
+      </w:r>
+    </w:p>
+    <w:p>
+      <w:pPr>
+        <w:pStyle w:val="ListParagraph"/>
+        <w:numPr>
+          <w:ilvl w:val="0"/>
+          <w:numId w:val="11"/>
+        </w:numPr>
+        <w:rPr>
+          <w:rFonts w:ascii="Times New Roman" w:hAnsi="Times New Roman" w:cs="Times New Roman"/>
+        </w:rPr>
+      </w:pPr>
+      <w:r>
+        <w:rPr>
+          <w:rFonts w:ascii="Times New Roman" w:hAnsi="Times New Roman" w:cs="Times New Roman"/>
+        </w:rPr>
+        <w:t xml:space="preserve">Strength of the relationship (“how much” does Y vary when X varies). </w:t>
+      </w:r>
+    </w:p>
+    <w:p>
+      <w:pPr>
+        <w:rPr>
+          <w:rFonts w:ascii="Times New Roman" w:hAnsi="Times New Roman" w:cs="Times New Roman"/>
+        </w:rPr>
+      </w:pPr>
+      <w:r>
+        <w:rPr>
+          <w:rFonts w:ascii="Times New Roman" w:hAnsi="Times New Roman" w:cs="Times New Roman"/>
+        </w:rPr>
+        <w:t xml:space="preserve">Covariance is given by formula: </w:t>
+      </w:r>
+    </w:p>
+    <w:p>
+      <w:pPr>
         <w:rPr>
           <w:rFonts w:ascii="Times New Roman" w:hAnsi="Times New Roman" w:cs="Times New Roman"/>
         </w:rPr>
@@ -3555,10 +3531,10 @@
           <w:lang w:val="en-US"/>
         </w:rPr>
         <w:drawing>
-          <wp:inline distT="0" distB="0" distL="0" distR="0" wp14:anchorId="7E1752AC" wp14:editId="5F66416D">
-            <wp:extent cx="1352550" cy="581025"/>
-            <wp:effectExtent l="0" t="0" r="0" b="9525"/>
-            <wp:docPr id="8" name="Picture 8"/>
+          <wp:inline distT="0" distB="0" distL="0" distR="0" wp14:anchorId="3830F607" wp14:editId="17D6A37A">
+            <wp:extent cx="1393355" cy="353085"/>
+            <wp:effectExtent l="0" t="0" r="0" b="8890"/>
+            <wp:docPr id="7" name="Picture 7"/>
             <wp:cNvGraphicFramePr>
               <a:graphicFrameLocks xmlns:a="http://schemas.openxmlformats.org/drawingml/2006/main" noChangeAspect="1"/>
             </wp:cNvGraphicFramePr>
@@ -3578,7 +3554,7 @@
                   <pic:spPr>
                     <a:xfrm>
                       <a:off x="0" y="0"/>
-                      <a:ext cx="1352550" cy="581025"/>
+                      <a:ext cx="1469535" cy="372390"/>
                     </a:xfrm>
                     <a:prstGeom prst="rect">
                       <a:avLst/>
@@ -3597,6 +3573,194 @@
           <w:rFonts w:ascii="Times New Roman" w:hAnsi="Times New Roman" w:cs="Times New Roman"/>
         </w:rPr>
       </w:pPr>
+      <w:r>
+        <w:rPr>
+          <w:rFonts w:ascii="Times New Roman" w:hAnsi="Times New Roman" w:cs="Times New Roman"/>
+        </w:rPr>
+        <w:t xml:space="preserve">But </w:t>
+      </w:r>
+      <w:r>
+        <w:rPr>
+          <w:rFonts w:ascii="Times New Roman" w:hAnsi="Times New Roman" w:cs="Times New Roman"/>
+        </w:rPr>
+        <w:t>covariance</w:t>
+      </w:r>
+      <w:r>
+        <w:rPr>
+          <w:rFonts w:ascii="Times New Roman" w:hAnsi="Times New Roman" w:cs="Times New Roman"/>
+        </w:rPr>
+        <w:t xml:space="preserve"> only gives the </w:t>
+      </w:r>
+      <w:r>
+        <w:rPr>
+          <w:rFonts w:ascii="Times New Roman" w:hAnsi="Times New Roman" w:cs="Times New Roman"/>
+          <w:b/>
+        </w:rPr>
+        <w:t>direction</w:t>
+      </w:r>
+      <w:r>
+        <w:rPr>
+          <w:rFonts w:ascii="Times New Roman" w:hAnsi="Times New Roman" w:cs="Times New Roman"/>
+        </w:rPr>
+        <w:t xml:space="preserve"> of the relationship between X and Y</w:t>
+      </w:r>
+    </w:p>
+    <w:p>
+      <w:pPr>
+        <w:rPr>
+          <w:rFonts w:ascii="Times New Roman" w:hAnsi="Times New Roman" w:cs="Times New Roman"/>
+        </w:rPr>
+      </w:pPr>
+      <w:r>
+        <w:rPr>
+          <w:rFonts w:ascii="Times New Roman" w:hAnsi="Times New Roman" w:cs="Times New Roman"/>
+        </w:rPr>
+        <w:t xml:space="preserve">Pearson’s R (related to covariance above) is given by: </w:t>
+      </w:r>
+    </w:p>
+    <w:p>
+      <w:pPr>
+        <w:rPr>
+          <w:rFonts w:ascii="Times New Roman" w:hAnsi="Times New Roman" w:cs="Times New Roman"/>
+        </w:rPr>
+      </w:pPr>
+      <w:r>
+        <w:rPr>
+          <w:noProof/>
+          <w:lang w:val="en-US"/>
+        </w:rPr>
+        <w:drawing>
+          <wp:inline distT="0" distB="0" distL="0" distR="0" wp14:anchorId="1F0B4D58" wp14:editId="74B632C2">
+            <wp:extent cx="941560" cy="348248"/>
+            <wp:effectExtent l="0" t="0" r="0" b="0"/>
+            <wp:docPr id="13" name="Picture 13"/>
+            <wp:cNvGraphicFramePr>
+              <a:graphicFrameLocks xmlns:a="http://schemas.openxmlformats.org/drawingml/2006/main" noChangeAspect="1"/>
+            </wp:cNvGraphicFramePr>
+            <a:graphic xmlns:a="http://schemas.openxmlformats.org/drawingml/2006/main">
+              <a:graphicData uri="http://schemas.openxmlformats.org/drawingml/2006/picture">
+                <pic:pic xmlns:pic="http://schemas.openxmlformats.org/drawingml/2006/picture">
+                  <pic:nvPicPr>
+                    <pic:cNvPr id="1" name=""/>
+                    <pic:cNvPicPr/>
+                  </pic:nvPicPr>
+                  <pic:blipFill>
+                    <a:blip r:embed="rId13">
+                      <a:clrChange>
+                        <a:clrFrom>
+                          <a:srgbClr val="F5FFFA"/>
+                        </a:clrFrom>
+                        <a:clrTo>
+                          <a:srgbClr val="F5FFFA">
+                            <a:alpha val="0"/>
+                          </a:srgbClr>
+                        </a:clrTo>
+                      </a:clrChange>
+                    </a:blip>
+                    <a:stretch>
+                      <a:fillRect/>
+                    </a:stretch>
+                  </pic:blipFill>
+                  <pic:spPr>
+                    <a:xfrm>
+                      <a:off x="0" y="0"/>
+                      <a:ext cx="991969" cy="366892"/>
+                    </a:xfrm>
+                    <a:prstGeom prst="rect">
+                      <a:avLst/>
+                    </a:prstGeom>
+                  </pic:spPr>
+                </pic:pic>
+              </a:graphicData>
+            </a:graphic>
+          </wp:inline>
+        </w:drawing>
+      </w:r>
+    </w:p>
+    <w:p>
+      <w:pPr>
+        <w:rPr>
+          <w:rFonts w:ascii="Times New Roman" w:hAnsi="Times New Roman" w:cs="Times New Roman"/>
+        </w:rPr>
+      </w:pPr>
+      <w:r>
+        <w:rPr>
+          <w:rFonts w:ascii="Times New Roman" w:hAnsi="Times New Roman" w:cs="Times New Roman"/>
+        </w:rPr>
+        <w:t xml:space="preserve">The correlation coefficient R [or </w:t>
+      </w:r>
+      <w:r>
+        <w:rPr>
+          <w:rFonts w:ascii="Times New Roman" w:hAnsi="Times New Roman" w:cs="Times New Roman"/>
+        </w:rPr>
+        <w:t>ρ (rho)</w:t>
+      </w:r>
+      <w:r>
+        <w:rPr>
+          <w:rFonts w:ascii="Times New Roman" w:hAnsi="Times New Roman" w:cs="Times New Roman"/>
+        </w:rPr>
+        <w:t>] is essentially a normalization of the covariance by dividing it by standard deviations of X and Y.</w:t>
+      </w:r>
+      <w:r>
+        <w:t xml:space="preserve">  </w:t>
+      </w:r>
+      <w:r>
+        <w:rPr>
+          <w:rFonts w:ascii="Times New Roman" w:hAnsi="Times New Roman" w:cs="Times New Roman"/>
+        </w:rPr>
+        <w:t>But with Pearson’s coefficient, we can know the “</w:t>
+      </w:r>
+      <w:r>
+        <w:rPr>
+          <w:rFonts w:ascii="Times New Roman" w:hAnsi="Times New Roman" w:cs="Times New Roman"/>
+          <w:b/>
+        </w:rPr>
+        <w:t>Strength</w:t>
+      </w:r>
+      <w:r>
+        <w:rPr>
+          <w:rFonts w:ascii="Times New Roman" w:hAnsi="Times New Roman" w:cs="Times New Roman"/>
+        </w:rPr>
+        <w:t>” of the relationship</w:t>
+      </w:r>
+      <w:r>
+        <w:rPr>
+          <w:rFonts w:ascii="Times New Roman" w:hAnsi="Times New Roman" w:cs="Times New Roman"/>
+        </w:rPr>
+        <w:t xml:space="preserve"> where</w:t>
+      </w:r>
+      <w:r>
+        <w:rPr>
+          <w:rFonts w:ascii="Times New Roman" w:hAnsi="Times New Roman" w:cs="Times New Roman"/>
+        </w:rPr>
+        <w:t xml:space="preserve"> (-1 &lt; </w:t>
+      </w:r>
+      <w:r>
+        <w:rPr>
+          <w:rFonts w:ascii="Times New Roman" w:hAnsi="Times New Roman" w:cs="Times New Roman"/>
+        </w:rPr>
+        <w:t>ρ</w:t>
+      </w:r>
+      <w:r>
+        <w:rPr>
+          <w:rFonts w:ascii="Times New Roman" w:hAnsi="Times New Roman" w:cs="Times New Roman"/>
+        </w:rPr>
+        <w:t xml:space="preserve"> &lt; +1). </w:t>
+      </w:r>
+    </w:p>
+    <w:p>
+      <w:pPr>
+        <w:rPr>
+          <w:rFonts w:ascii="Times New Roman" w:hAnsi="Times New Roman" w:cs="Times New Roman"/>
+        </w:rPr>
+      </w:pPr>
+    </w:p>
+    <w:p>
+      <w:pPr>
+        <w:rPr>
+          <w:rFonts w:ascii="Times New Roman" w:hAnsi="Times New Roman" w:cs="Times New Roman"/>
+        </w:rPr>
+      </w:pPr>
     </w:p>
     <w:p>
       <w:pPr>
@@ -3617,146 +3781,421 @@
           <w:b/>
           <w:color w:val="C00000"/>
         </w:rPr>
-        <w:t xml:space="preserve">You might have observed that sometimes the value of VIF is infinite. Why does this happen? (3 marks) </w:t>
-      </w:r>
-    </w:p>
-    <w:p>
-      <w:pPr>
-        <w:rPr>
-          <w:rFonts w:ascii="Times New Roman" w:hAnsi="Times New Roman" w:cs="Times New Roman"/>
-        </w:rPr>
-      </w:pPr>
-      <w:r>
-        <w:rPr>
-          <w:rFonts w:ascii="Times New Roman" w:hAnsi="Times New Roman" w:cs="Times New Roman"/>
-        </w:rPr>
-        <w:t>VIF = 1 / 1-R</w:t>
-      </w:r>
-      <w:r>
-        <w:rPr>
-          <w:rFonts w:ascii="Times New Roman" w:hAnsi="Times New Roman" w:cs="Times New Roman"/>
-          <w:vertAlign w:val="superscript"/>
-        </w:rPr>
-        <w:t>2</w:t>
-      </w:r>
-    </w:p>
-    <w:p>
-      <w:pPr>
-        <w:rPr>
-          <w:rFonts w:ascii="Times New Roman" w:hAnsi="Times New Roman" w:cs="Times New Roman"/>
-          <w:vertAlign w:val="superscript"/>
-        </w:rPr>
-      </w:pPr>
-      <w:r>
-        <w:rPr>
-          <w:rFonts w:ascii="Times New Roman" w:hAnsi="Times New Roman" w:cs="Times New Roman"/>
-        </w:rPr>
-        <w:t xml:space="preserve">If </w:t>
-      </w:r>
+        <w:lastRenderedPageBreak/>
+        <w:t xml:space="preserve">What is scaling? Why is scaling performed? What is the difference between normalized scaling and standardized scaling? (3 marks) </w:t>
+      </w:r>
+    </w:p>
+    <w:p>
+      <w:pPr>
+        <w:rPr>
+          <w:rFonts w:ascii="Times New Roman" w:hAnsi="Times New Roman" w:cs="Times New Roman"/>
+        </w:rPr>
+      </w:pPr>
+      <w:r>
+        <w:rPr>
+          <w:rFonts w:ascii="Times New Roman" w:hAnsi="Times New Roman" w:cs="Times New Roman"/>
+          <w:b/>
+        </w:rPr>
+        <w:t xml:space="preserve">The </w:t>
+      </w:r>
+      <w:r>
+        <w:rPr>
+          <w:rFonts w:ascii="Times New Roman" w:hAnsi="Times New Roman" w:cs="Times New Roman"/>
+          <w:b/>
+        </w:rPr>
+        <w:t>What</w:t>
+      </w:r>
+      <w:r>
+        <w:rPr>
+          <w:rFonts w:ascii="Times New Roman" w:hAnsi="Times New Roman" w:cs="Times New Roman"/>
+        </w:rPr>
+        <w:t>:  Scaling is the process of converting all variables to be compressed within similar ranges. (</w:t>
+      </w:r>
+      <w:proofErr w:type="spellStart"/>
       <w:proofErr w:type="gramStart"/>
       <w:r>
         <w:rPr>
           <w:rFonts w:ascii="Times New Roman" w:hAnsi="Times New Roman" w:cs="Times New Roman"/>
         </w:rPr>
-        <w:t>R</w:t>
-      </w:r>
-      <w:r>
-        <w:rPr>
-          <w:rFonts w:ascii="Times New Roman" w:hAnsi="Times New Roman" w:cs="Times New Roman"/>
-          <w:vertAlign w:val="superscript"/>
-        </w:rPr>
-        <w:t>2</w:t>
-      </w:r>
-      <w:r>
-        <w:rPr>
-          <w:rFonts w:ascii="Times New Roman" w:hAnsi="Times New Roman" w:cs="Times New Roman"/>
-          <w:vertAlign w:val="superscript"/>
-        </w:rPr>
-        <w:t xml:space="preserve">  </w:t>
-      </w:r>
-      <w:r>
-        <w:rPr>
-          <w:rFonts w:ascii="Times New Roman" w:hAnsi="Times New Roman" w:cs="Times New Roman"/>
-        </w:rPr>
-        <w:t>is</w:t>
+        <w:t>eg</w:t>
+      </w:r>
+      <w:proofErr w:type="spellEnd"/>
+      <w:r>
+        <w:rPr>
+          <w:rFonts w:ascii="Times New Roman" w:hAnsi="Times New Roman" w:cs="Times New Roman"/>
+        </w:rPr>
+        <w:t>.,</w:t>
       </w:r>
       <w:proofErr w:type="gramEnd"/>
       <w:r>
         <w:rPr>
           <w:rFonts w:ascii="Times New Roman" w:hAnsi="Times New Roman" w:cs="Times New Roman"/>
         </w:rPr>
-        <w:t xml:space="preserve"> practically 1, then VIF is infinity.   R</w:t>
-      </w:r>
-      <w:r>
-        <w:rPr>
-          <w:rFonts w:ascii="Times New Roman" w:hAnsi="Times New Roman" w:cs="Times New Roman"/>
-          <w:vertAlign w:val="superscript"/>
-        </w:rPr>
-        <w:t>2</w:t>
-      </w:r>
-      <w:r>
-        <w:rPr>
-          <w:rFonts w:ascii="Times New Roman" w:hAnsi="Times New Roman" w:cs="Times New Roman"/>
-          <w:vertAlign w:val="superscript"/>
-        </w:rPr>
-        <w:t xml:space="preserve"> </w:t>
-      </w:r>
-      <w:r>
-        <w:rPr>
-          <w:rFonts w:ascii="Times New Roman" w:hAnsi="Times New Roman" w:cs="Times New Roman"/>
-        </w:rPr>
-        <w:t xml:space="preserve">will be almost 1 when there is a very strong (almost perfect) correlation between 2 variables. </w:t>
-      </w:r>
-      <w:r>
-        <w:rPr>
-          <w:rFonts w:ascii="Times New Roman" w:hAnsi="Times New Roman" w:cs="Times New Roman"/>
-          <w:vertAlign w:val="superscript"/>
-        </w:rPr>
-        <w:t xml:space="preserve"> </w:t>
-      </w:r>
-    </w:p>
-    <w:p>
-      <w:pPr>
-        <w:rPr>
-          <w:rFonts w:ascii="Times New Roman" w:hAnsi="Times New Roman" w:cs="Times New Roman"/>
-        </w:rPr>
-      </w:pPr>
-    </w:p>
-    <w:p>
-      <w:pPr>
-        <w:rPr>
-          <w:rFonts w:ascii="Times New Roman" w:hAnsi="Times New Roman" w:cs="Times New Roman"/>
-        </w:rPr>
-      </w:pPr>
-    </w:p>
-    <w:p>
-      <w:pPr>
-        <w:rPr>
-          <w:rFonts w:ascii="Times New Roman" w:hAnsi="Times New Roman" w:cs="Times New Roman"/>
-        </w:rPr>
-      </w:pPr>
-    </w:p>
-    <w:p>
-      <w:pPr>
-        <w:rPr>
-          <w:rFonts w:ascii="Times New Roman" w:hAnsi="Times New Roman" w:cs="Times New Roman"/>
-        </w:rPr>
-      </w:pPr>
-    </w:p>
-    <w:p>
-      <w:pPr>
-        <w:rPr>
-          <w:rFonts w:ascii="Times New Roman" w:hAnsi="Times New Roman" w:cs="Times New Roman"/>
-        </w:rPr>
-      </w:pPr>
-    </w:p>
-    <w:p>
-      <w:pPr>
-        <w:rPr>
-          <w:rFonts w:ascii="Times New Roman" w:hAnsi="Times New Roman" w:cs="Times New Roman"/>
-        </w:rPr>
-      </w:pPr>
-    </w:p>
+        <w:t xml:space="preserve"> between 0 and 1). </w:t>
+      </w:r>
+    </w:p>
+    <w:p>
+      <w:pPr>
+        <w:rPr>
+          <w:rFonts w:ascii="Times New Roman" w:hAnsi="Times New Roman" w:cs="Times New Roman"/>
+        </w:rPr>
+      </w:pPr>
+      <w:r>
+        <w:rPr>
+          <w:rFonts w:ascii="Times New Roman" w:hAnsi="Times New Roman" w:cs="Times New Roman"/>
+          <w:b/>
+        </w:rPr>
+        <w:t xml:space="preserve">The </w:t>
+      </w:r>
+      <w:r>
+        <w:rPr>
+          <w:rFonts w:ascii="Times New Roman" w:hAnsi="Times New Roman" w:cs="Times New Roman"/>
+          <w:b/>
+        </w:rPr>
+        <w:t>Why</w:t>
+      </w:r>
+      <w:r>
+        <w:rPr>
+          <w:rFonts w:ascii="Times New Roman" w:hAnsi="Times New Roman" w:cs="Times New Roman"/>
+        </w:rPr>
+        <w:t xml:space="preserve">:  </w:t>
+      </w:r>
+      <w:r>
+        <w:rPr>
+          <w:rFonts w:ascii="Times New Roman" w:hAnsi="Times New Roman" w:cs="Times New Roman"/>
+        </w:rPr>
+        <w:t xml:space="preserve">There are 2 reasons for scaling to be performed when there are multiple variables with possible </w:t>
+      </w:r>
+      <w:r>
+        <w:rPr>
+          <w:rFonts w:ascii="Times New Roman" w:hAnsi="Times New Roman" w:cs="Times New Roman"/>
+        </w:rPr>
+        <w:t>co-linearity</w:t>
+      </w:r>
+      <w:r>
+        <w:rPr>
+          <w:rFonts w:ascii="Times New Roman" w:hAnsi="Times New Roman" w:cs="Times New Roman"/>
+        </w:rPr>
+        <w:t xml:space="preserve">. </w:t>
+      </w:r>
+    </w:p>
+    <w:p>
+      <w:pPr>
+        <w:pStyle w:val="ListParagraph"/>
+        <w:numPr>
+          <w:ilvl w:val="0"/>
+          <w:numId w:val="5"/>
+        </w:numPr>
+        <w:rPr>
+          <w:rFonts w:ascii="Times New Roman" w:hAnsi="Times New Roman" w:cs="Times New Roman"/>
+        </w:rPr>
+      </w:pPr>
+      <w:r>
+        <w:rPr>
+          <w:rFonts w:ascii="Times New Roman" w:hAnsi="Times New Roman" w:cs="Times New Roman"/>
+        </w:rPr>
+        <w:t>If no scaling is done, the regression model may produce imprecise coefficients (because of the vastly different scales of the parameters)</w:t>
+      </w:r>
+      <w:r>
+        <w:rPr>
+          <w:rFonts w:ascii="Times New Roman" w:hAnsi="Times New Roman" w:cs="Times New Roman"/>
+        </w:rPr>
+        <w:t xml:space="preserve"> and make it more difficult to choose the correct model.</w:t>
+      </w:r>
+      <w:r>
+        <w:rPr>
+          <w:rFonts w:ascii="Times New Roman" w:hAnsi="Times New Roman" w:cs="Times New Roman"/>
+        </w:rPr>
+        <w:t xml:space="preserve">  For example: One coefficient might be something like 456789.45 and another might end up being 0.000034.   Hence, the parameter with extremely small coefficient might end up being unfairly rejected from the model.  </w:t>
+      </w:r>
+    </w:p>
+    <w:p>
+      <w:pPr>
+        <w:pStyle w:val="ListParagraph"/>
+        <w:numPr>
+          <w:ilvl w:val="0"/>
+          <w:numId w:val="5"/>
+        </w:numPr>
+        <w:rPr>
+          <w:rFonts w:ascii="Times New Roman" w:hAnsi="Times New Roman" w:cs="Times New Roman"/>
+        </w:rPr>
+      </w:pPr>
+      <w:r>
+        <w:rPr>
+          <w:rFonts w:ascii="Times New Roman" w:hAnsi="Times New Roman" w:cs="Times New Roman"/>
+        </w:rPr>
+        <w:t xml:space="preserve">When the parameters are scaled to similar scales, the regression algorithm will converge much faster (as the </w:t>
+      </w:r>
+      <w:r>
+        <w:rPr>
+          <w:rFonts w:ascii="Times New Roman" w:hAnsi="Times New Roman" w:cs="Times New Roman"/>
+        </w:rPr>
+        <w:t xml:space="preserve">cost function in </w:t>
+      </w:r>
+      <w:r>
+        <w:rPr>
+          <w:rFonts w:ascii="Times New Roman" w:hAnsi="Times New Roman" w:cs="Times New Roman"/>
+        </w:rPr>
+        <w:t xml:space="preserve">gradient descent will </w:t>
+      </w:r>
+      <w:r>
+        <w:rPr>
+          <w:rFonts w:ascii="Times New Roman" w:hAnsi="Times New Roman" w:cs="Times New Roman"/>
+        </w:rPr>
+        <w:t>reduce similarly</w:t>
+      </w:r>
+      <w:r>
+        <w:rPr>
+          <w:rFonts w:ascii="Times New Roman" w:hAnsi="Times New Roman" w:cs="Times New Roman"/>
+        </w:rPr>
+        <w:t xml:space="preserve"> across all the parameters). </w:t>
+      </w:r>
+    </w:p>
+    <w:p>
+      <w:pPr>
+        <w:rPr>
+          <w:rFonts w:ascii="Times New Roman" w:hAnsi="Times New Roman" w:cs="Times New Roman"/>
+        </w:rPr>
+      </w:pPr>
+      <w:r>
+        <w:rPr>
+          <w:rFonts w:ascii="Times New Roman" w:hAnsi="Times New Roman" w:cs="Times New Roman"/>
+          <w:b/>
+        </w:rPr>
+        <w:t xml:space="preserve">The </w:t>
+      </w:r>
+      <w:r>
+        <w:rPr>
+          <w:rFonts w:ascii="Times New Roman" w:hAnsi="Times New Roman" w:cs="Times New Roman"/>
+          <w:b/>
+        </w:rPr>
+        <w:t>How</w:t>
+      </w:r>
+      <w:r>
+        <w:rPr>
+          <w:rFonts w:ascii="Times New Roman" w:hAnsi="Times New Roman" w:cs="Times New Roman"/>
+        </w:rPr>
+        <w:t xml:space="preserve">:  Scaling can be done by either normalized or standardized scaling. </w:t>
+      </w:r>
+    </w:p>
+    <w:tbl>
+      <w:tblPr>
+        <w:tblStyle w:val="TableGrid"/>
+        <w:tblW w:w="0" w:type="auto"/>
+        <w:tblInd w:w="-113" w:type="dxa"/>
+        <w:tblLook w:val="04A0" w:firstRow="1" w:lastRow="0" w:firstColumn="1" w:lastColumn="0" w:noHBand="0" w:noVBand="1"/>
+      </w:tblPr>
+      <w:tblGrid>
+        <w:gridCol w:w="4508"/>
+        <w:gridCol w:w="4508"/>
+      </w:tblGrid>
+      <w:tr>
+        <w:tc>
+          <w:tcPr>
+            <w:tcW w:w="4508" w:type="dxa"/>
+          </w:tcPr>
+          <w:p>
+            <w:pPr>
+              <w:ind w:left="90"/>
+              <w:rPr>
+                <w:rFonts w:ascii="Times New Roman" w:hAnsi="Times New Roman" w:cs="Times New Roman"/>
+              </w:rPr>
+            </w:pPr>
+            <w:r>
+              <w:rPr>
+                <w:rFonts w:ascii="Times New Roman" w:hAnsi="Times New Roman" w:cs="Times New Roman"/>
+                <w:b/>
+              </w:rPr>
+              <w:t>Normalized</w:t>
+            </w:r>
+            <w:r>
+              <w:rPr>
+                <w:rFonts w:ascii="Times New Roman" w:hAnsi="Times New Roman" w:cs="Times New Roman"/>
+              </w:rPr>
+              <w:t>: rescales the values into a range of [0</w:t>
+            </w:r>
+            <w:proofErr w:type="gramStart"/>
+            <w:r>
+              <w:rPr>
+                <w:rFonts w:ascii="Times New Roman" w:hAnsi="Times New Roman" w:cs="Times New Roman"/>
+              </w:rPr>
+              <w:t>,1</w:t>
+            </w:r>
+            <w:proofErr w:type="gramEnd"/>
+            <w:r>
+              <w:rPr>
+                <w:rFonts w:ascii="Times New Roman" w:hAnsi="Times New Roman" w:cs="Times New Roman"/>
+              </w:rPr>
+              <w:t xml:space="preserve">] using a </w:t>
+            </w:r>
+            <w:proofErr w:type="spellStart"/>
+            <w:r>
+              <w:rPr>
+                <w:rFonts w:ascii="Times New Roman" w:hAnsi="Times New Roman" w:cs="Times New Roman"/>
+              </w:rPr>
+              <w:t>MinMax</w:t>
+            </w:r>
+            <w:proofErr w:type="spellEnd"/>
+            <w:r>
+              <w:rPr>
+                <w:rFonts w:ascii="Times New Roman" w:hAnsi="Times New Roman" w:cs="Times New Roman"/>
+              </w:rPr>
+              <w:t xml:space="preserve"> Scaler.  This basically rescales using:</w:t>
+            </w:r>
+          </w:p>
+          <w:p>
+            <w:pPr>
+              <w:ind w:left="90"/>
+              <w:rPr>
+                <w:rFonts w:ascii="Times New Roman" w:hAnsi="Times New Roman" w:cs="Times New Roman"/>
+              </w:rPr>
+            </w:pPr>
+          </w:p>
+        </w:tc>
+        <w:tc>
+          <w:tcPr>
+            <w:tcW w:w="4508" w:type="dxa"/>
+          </w:tcPr>
+          <w:p>
+            <w:pPr>
+              <w:rPr>
+                <w:rFonts w:ascii="Times New Roman" w:hAnsi="Times New Roman" w:cs="Times New Roman"/>
+              </w:rPr>
+            </w:pPr>
+            <w:r>
+              <w:rPr>
+                <w:noProof/>
+                <w:lang w:val="en-US"/>
+              </w:rPr>
+              <w:drawing>
+                <wp:inline distT="0" distB="0" distL="0" distR="0" wp14:anchorId="357E861B" wp14:editId="51EB8CE8">
+                  <wp:extent cx="1892410" cy="630803"/>
+                  <wp:effectExtent l="0" t="0" r="0" b="0"/>
+                  <wp:docPr id="9" name="Picture 9"/>
+                  <wp:cNvGraphicFramePr>
+                    <a:graphicFrameLocks xmlns:a="http://schemas.openxmlformats.org/drawingml/2006/main" noChangeAspect="1"/>
+                  </wp:cNvGraphicFramePr>
+                  <a:graphic xmlns:a="http://schemas.openxmlformats.org/drawingml/2006/main">
+                    <a:graphicData uri="http://schemas.openxmlformats.org/drawingml/2006/picture">
+                      <pic:pic xmlns:pic="http://schemas.openxmlformats.org/drawingml/2006/picture">
+                        <pic:nvPicPr>
+                          <pic:cNvPr id="1" name=""/>
+                          <pic:cNvPicPr/>
+                        </pic:nvPicPr>
+                        <pic:blipFill>
+                          <a:blip r:embed="rId14"/>
+                          <a:stretch>
+                            <a:fillRect/>
+                          </a:stretch>
+                        </pic:blipFill>
+                        <pic:spPr>
+                          <a:xfrm>
+                            <a:off x="0" y="0"/>
+                            <a:ext cx="1914184" cy="638061"/>
+                          </a:xfrm>
+                          <a:prstGeom prst="rect">
+                            <a:avLst/>
+                          </a:prstGeom>
+                        </pic:spPr>
+                      </pic:pic>
+                    </a:graphicData>
+                  </a:graphic>
+                </wp:inline>
+              </w:drawing>
+            </w:r>
+          </w:p>
+        </w:tc>
+      </w:tr>
+      <w:tr>
+        <w:tc>
+          <w:tcPr>
+            <w:tcW w:w="4508" w:type="dxa"/>
+          </w:tcPr>
+          <w:p>
+            <w:pPr>
+              <w:ind w:left="90"/>
+              <w:rPr>
+                <w:rFonts w:ascii="Times New Roman" w:hAnsi="Times New Roman" w:cs="Times New Roman"/>
+              </w:rPr>
+            </w:pPr>
+            <w:r>
+              <w:rPr>
+                <w:rFonts w:ascii="Times New Roman" w:hAnsi="Times New Roman" w:cs="Times New Roman"/>
+                <w:b/>
+              </w:rPr>
+              <w:t>Standardized</w:t>
+            </w:r>
+            <w:r>
+              <w:rPr>
+                <w:rFonts w:ascii="Times New Roman" w:hAnsi="Times New Roman" w:cs="Times New Roman"/>
+              </w:rPr>
+              <w:t>: typically means rescales data to have a mean of 0 and a standard deviation of 1 using:</w:t>
+            </w:r>
+          </w:p>
+          <w:p>
+            <w:pPr>
+              <w:ind w:left="90"/>
+              <w:rPr>
+                <w:rFonts w:ascii="Times New Roman" w:hAnsi="Times New Roman" w:cs="Times New Roman"/>
+              </w:rPr>
+            </w:pPr>
+          </w:p>
+        </w:tc>
+        <w:tc>
+          <w:tcPr>
+            <w:tcW w:w="4508" w:type="dxa"/>
+          </w:tcPr>
+          <w:p>
+            <w:pPr>
+              <w:rPr>
+                <w:rFonts w:ascii="Times New Roman" w:hAnsi="Times New Roman" w:cs="Times New Roman"/>
+              </w:rPr>
+            </w:pPr>
+            <w:r>
+              <w:rPr>
+                <w:noProof/>
+                <w:lang w:val="en-US"/>
+              </w:rPr>
+              <w:drawing>
+                <wp:inline distT="0" distB="0" distL="0" distR="0" wp14:anchorId="499F36E7" wp14:editId="7C0A1561">
+                  <wp:extent cx="1352550" cy="581025"/>
+                  <wp:effectExtent l="0" t="0" r="0" b="9525"/>
+                  <wp:docPr id="8" name="Picture 8"/>
+                  <wp:cNvGraphicFramePr>
+                    <a:graphicFrameLocks xmlns:a="http://schemas.openxmlformats.org/drawingml/2006/main" noChangeAspect="1"/>
+                  </wp:cNvGraphicFramePr>
+                  <a:graphic xmlns:a="http://schemas.openxmlformats.org/drawingml/2006/main">
+                    <a:graphicData uri="http://schemas.openxmlformats.org/drawingml/2006/picture">
+                      <pic:pic xmlns:pic="http://schemas.openxmlformats.org/drawingml/2006/picture">
+                        <pic:nvPicPr>
+                          <pic:cNvPr id="1" name=""/>
+                          <pic:cNvPicPr/>
+                        </pic:nvPicPr>
+                        <pic:blipFill>
+                          <a:blip r:embed="rId15"/>
+                          <a:stretch>
+                            <a:fillRect/>
+                          </a:stretch>
+                        </pic:blipFill>
+                        <pic:spPr>
+                          <a:xfrm>
+                            <a:off x="0" y="0"/>
+                            <a:ext cx="1352550" cy="581025"/>
+                          </a:xfrm>
+                          <a:prstGeom prst="rect">
+                            <a:avLst/>
+                          </a:prstGeom>
+                        </pic:spPr>
+                      </pic:pic>
+                    </a:graphicData>
+                  </a:graphic>
+                </wp:inline>
+              </w:drawing>
+            </w:r>
+          </w:p>
+        </w:tc>
+      </w:tr>
+    </w:tbl>
     <w:p>
       <w:pPr>
         <w:rPr>
@@ -3773,15 +4212,173 @@
         </w:numPr>
         <w:rPr>
           <w:rFonts w:ascii="Times New Roman" w:hAnsi="Times New Roman" w:cs="Times New Roman"/>
-          <w:color w:val="00B0F0"/>
-        </w:rPr>
-      </w:pPr>
-      <w:r>
-        <w:rPr>
-          <w:rFonts w:ascii="Times New Roman" w:hAnsi="Times New Roman" w:cs="Times New Roman"/>
-          <w:color w:val="00B0F0"/>
-        </w:rPr>
-        <w:lastRenderedPageBreak/>
+          <w:b/>
+          <w:color w:val="C00000"/>
+        </w:rPr>
+      </w:pPr>
+      <w:r>
+        <w:rPr>
+          <w:rFonts w:ascii="Times New Roman" w:hAnsi="Times New Roman" w:cs="Times New Roman"/>
+          <w:b/>
+          <w:color w:val="C00000"/>
+        </w:rPr>
+        <w:t xml:space="preserve">You might have observed that sometimes the value of VIF is infinite. Why does this happen? (3 marks) </w:t>
+      </w:r>
+    </w:p>
+    <w:p>
+      <w:pPr>
+        <w:rPr>
+          <w:rFonts w:ascii="Times New Roman" w:hAnsi="Times New Roman" w:cs="Times New Roman"/>
+        </w:rPr>
+      </w:pPr>
+      <w:r>
+        <w:rPr>
+          <w:rFonts w:ascii="Times New Roman" w:hAnsi="Times New Roman" w:cs="Times New Roman"/>
+        </w:rPr>
+        <w:t xml:space="preserve">VIF = 1 / </w:t>
+      </w:r>
+      <w:r>
+        <w:rPr>
+          <w:rFonts w:ascii="Times New Roman" w:hAnsi="Times New Roman" w:cs="Times New Roman"/>
+        </w:rPr>
+        <w:t>(</w:t>
+      </w:r>
+      <w:r>
+        <w:rPr>
+          <w:rFonts w:ascii="Times New Roman" w:hAnsi="Times New Roman" w:cs="Times New Roman"/>
+        </w:rPr>
+        <w:t>1</w:t>
+      </w:r>
+      <w:r>
+        <w:rPr>
+          <w:rFonts w:ascii="Times New Roman" w:hAnsi="Times New Roman" w:cs="Times New Roman"/>
+        </w:rPr>
+        <w:t xml:space="preserve"> </w:t>
+      </w:r>
+      <w:r>
+        <w:rPr>
+          <w:rFonts w:ascii="Times New Roman" w:hAnsi="Times New Roman" w:cs="Times New Roman"/>
+        </w:rPr>
+        <w:t>-</w:t>
+      </w:r>
+      <w:r>
+        <w:rPr>
+          <w:rFonts w:ascii="Times New Roman" w:hAnsi="Times New Roman" w:cs="Times New Roman"/>
+        </w:rPr>
+        <w:t xml:space="preserve"> </w:t>
+      </w:r>
+      <w:r>
+        <w:rPr>
+          <w:rFonts w:ascii="Times New Roman" w:hAnsi="Times New Roman" w:cs="Times New Roman"/>
+        </w:rPr>
+        <w:t>R</w:t>
+      </w:r>
+      <w:r>
+        <w:rPr>
+          <w:rFonts w:ascii="Times New Roman" w:hAnsi="Times New Roman" w:cs="Times New Roman"/>
+          <w:vertAlign w:val="superscript"/>
+        </w:rPr>
+        <w:t>2</w:t>
+      </w:r>
+      <w:r>
+        <w:rPr>
+          <w:rFonts w:ascii="Times New Roman" w:hAnsi="Times New Roman" w:cs="Times New Roman"/>
+        </w:rPr>
+        <w:t>)</w:t>
+      </w:r>
+    </w:p>
+    <w:p>
+      <w:pPr>
+        <w:rPr>
+          <w:rFonts w:ascii="Times New Roman" w:hAnsi="Times New Roman" w:cs="Times New Roman"/>
+          <w:vertAlign w:val="superscript"/>
+        </w:rPr>
+      </w:pPr>
+      <w:r>
+        <w:rPr>
+          <w:rFonts w:ascii="Times New Roman" w:hAnsi="Times New Roman" w:cs="Times New Roman"/>
+        </w:rPr>
+        <w:t xml:space="preserve">If </w:t>
+      </w:r>
+      <w:proofErr w:type="gramStart"/>
+      <w:r>
+        <w:rPr>
+          <w:rFonts w:ascii="Times New Roman" w:hAnsi="Times New Roman" w:cs="Times New Roman"/>
+        </w:rPr>
+        <w:t>R</w:t>
+      </w:r>
+      <w:r>
+        <w:rPr>
+          <w:rFonts w:ascii="Times New Roman" w:hAnsi="Times New Roman" w:cs="Times New Roman"/>
+          <w:vertAlign w:val="superscript"/>
+        </w:rPr>
+        <w:t>2</w:t>
+      </w:r>
+      <w:r>
+        <w:rPr>
+          <w:rFonts w:ascii="Times New Roman" w:hAnsi="Times New Roman" w:cs="Times New Roman"/>
+          <w:vertAlign w:val="superscript"/>
+        </w:rPr>
+        <w:t xml:space="preserve">  </w:t>
+      </w:r>
+      <w:r>
+        <w:rPr>
+          <w:rFonts w:ascii="Times New Roman" w:hAnsi="Times New Roman" w:cs="Times New Roman"/>
+        </w:rPr>
+        <w:t>is</w:t>
+      </w:r>
+      <w:proofErr w:type="gramEnd"/>
+      <w:r>
+        <w:rPr>
+          <w:rFonts w:ascii="Times New Roman" w:hAnsi="Times New Roman" w:cs="Times New Roman"/>
+        </w:rPr>
+        <w:t xml:space="preserve"> practically 1, then VIF is infinity.   R</w:t>
+      </w:r>
+      <w:r>
+        <w:rPr>
+          <w:rFonts w:ascii="Times New Roman" w:hAnsi="Times New Roman" w:cs="Times New Roman"/>
+          <w:vertAlign w:val="superscript"/>
+        </w:rPr>
+        <w:t>2</w:t>
+      </w:r>
+      <w:r>
+        <w:rPr>
+          <w:rFonts w:ascii="Times New Roman" w:hAnsi="Times New Roman" w:cs="Times New Roman"/>
+          <w:vertAlign w:val="superscript"/>
+        </w:rPr>
+        <w:t xml:space="preserve"> </w:t>
+      </w:r>
+      <w:r>
+        <w:rPr>
+          <w:rFonts w:ascii="Times New Roman" w:hAnsi="Times New Roman" w:cs="Times New Roman"/>
+        </w:rPr>
+        <w:t xml:space="preserve">will be almost 1 when there is a very strong (almost perfect) correlation between 2 variables. </w:t>
+      </w:r>
+      <w:r>
+        <w:rPr>
+          <w:rFonts w:ascii="Times New Roman" w:hAnsi="Times New Roman" w:cs="Times New Roman"/>
+          <w:vertAlign w:val="superscript"/>
+        </w:rPr>
+        <w:t xml:space="preserve"> </w:t>
+      </w:r>
+    </w:p>
+    <w:p>
+      <w:pPr>
+        <w:pStyle w:val="ListParagraph"/>
+        <w:numPr>
+          <w:ilvl w:val="0"/>
+          <w:numId w:val="3"/>
+        </w:numPr>
+        <w:rPr>
+          <w:rFonts w:ascii="Times New Roman" w:hAnsi="Times New Roman" w:cs="Times New Roman"/>
+          <w:color w:val="C00000"/>
+        </w:rPr>
+      </w:pPr>
+      <w:r>
+        <w:rPr>
+          <w:rFonts w:ascii="Times New Roman" w:hAnsi="Times New Roman" w:cs="Times New Roman"/>
+          <w:color w:val="C00000"/>
+        </w:rPr>
         <w:t>What is a Q-Q plot? Explain the use and importance of a Q-Q plot in linear regression. (3 marks)</w:t>
       </w:r>
     </w:p>
@@ -3839,6 +4436,7 @@
     </w:p>
     <w:p>
       <w:pPr>
+        <w:jc w:val="center"/>
         <w:rPr>
           <w:rFonts w:ascii="Times New Roman" w:hAnsi="Times New Roman" w:cs="Times New Roman"/>
         </w:rPr>
@@ -3851,8 +4449,8 @@
         </w:rPr>
         <w:drawing>
           <wp:inline distT="0" distB="0" distL="0" distR="0">
-            <wp:extent cx="3960891" cy="1943020"/>
-            <wp:effectExtent l="0" t="0" r="1905" b="635"/>
+            <wp:extent cx="3744257" cy="1836751"/>
+            <wp:effectExtent l="0" t="0" r="8890" b="0"/>
             <wp:docPr id="3" name="Picture 3" descr="normal q-q plot regression interpretation"/>
             <wp:cNvGraphicFramePr>
               <a:graphicFrameLocks xmlns:a="http://schemas.openxmlformats.org/drawingml/2006/main" noChangeAspect="1"/>
@@ -3867,7 +4465,7 @@
                     </pic:cNvPicPr>
                   </pic:nvPicPr>
                   <pic:blipFill>
-                    <a:blip r:embed="rId13">
+                    <a:blip r:embed="rId16">
                       <a:extLst>
                         <a:ext uri="{28A0092B-C50C-407E-A947-70E740481C1C}">
                           <a14:useLocalDpi xmlns:a14="http://schemas.microsoft.com/office/drawing/2010/main" val="0"/>
@@ -3882,7 +4480,7 @@
                   <pic:spPr bwMode="auto">
                     <a:xfrm>
                       <a:off x="0" y="0"/>
-                      <a:ext cx="3974202" cy="1949550"/>
+                      <a:ext cx="3744257" cy="1836751"/>
                     </a:xfrm>
                     <a:prstGeom prst="rect">
                       <a:avLst/>
@@ -4025,6 +4623,95 @@
     </w:lvl>
   </w:abstractNum>
   <w:abstractNum w:abstractNumId="1" w15:restartNumberingAfterBreak="0">
+    <w:nsid w:val="044A2BBC"/>
+    <w:multiLevelType w:val="hybridMultilevel"/>
+    <w:tmpl w:val="4F248ADA"/>
+    <w:lvl w:ilvl="0" w:tplc="0409000F">
+      <w:start w:val="1"/>
+      <w:numFmt w:val="decimal"/>
+      <w:lvlText w:val="%1."/>
+      <w:lvlJc w:val="left"/>
+      <w:pPr>
+        <w:ind w:left="720" w:hanging="360"/>
+      </w:pPr>
+      <w:rPr>
+        <w:rFonts w:hint="default"/>
+      </w:rPr>
+    </w:lvl>
+    <w:lvl w:ilvl="1" w:tplc="04090019" w:tentative="1">
+      <w:start w:val="1"/>
+      <w:numFmt w:val="lowerLetter"/>
+      <w:lvlText w:val="%2."/>
+      <w:lvlJc w:val="left"/>
+      <w:pPr>
+        <w:ind w:left="1440" w:hanging="360"/>
+      </w:pPr>
+    </w:lvl>
+    <w:lvl w:ilvl="2" w:tplc="0409001B" w:tentative="1">
+      <w:start w:val="1"/>
+      <w:numFmt w:val="lowerRoman"/>
+      <w:lvlText w:val="%3."/>
+      <w:lvlJc w:val="right"/>
+      <w:pPr>
+        <w:ind w:left="2160" w:hanging="180"/>
+      </w:pPr>
+    </w:lvl>
+    <w:lvl w:ilvl="3" w:tplc="0409000F" w:tentative="1">
+      <w:start w:val="1"/>
+      <w:numFmt w:val="decimal"/>
+      <w:lvlText w:val="%4."/>
+      <w:lvlJc w:val="left"/>
+      <w:pPr>
+        <w:ind w:left="2880" w:hanging="360"/>
+      </w:pPr>
+    </w:lvl>
+    <w:lvl w:ilvl="4" w:tplc="04090019" w:tentative="1">
+      <w:start w:val="1"/>
+      <w:numFmt w:val="lowerLetter"/>
+      <w:lvlText w:val="%5."/>
+      <w:lvlJc w:val="left"/>
+      <w:pPr>
+        <w:ind w:left="3600" w:hanging="360"/>
+      </w:pPr>
+    </w:lvl>
+    <w:lvl w:ilvl="5" w:tplc="0409001B" w:tentative="1">
+      <w:start w:val="1"/>
+      <w:numFmt w:val="lowerRoman"/>
+      <w:lvlText w:val="%6."/>
+      <w:lvlJc w:val="right"/>
+      <w:pPr>
+        <w:ind w:left="4320" w:hanging="180"/>
+      </w:pPr>
+    </w:lvl>
+    <w:lvl w:ilvl="6" w:tplc="0409000F" w:tentative="1">
+      <w:start w:val="1"/>
+      <w:numFmt w:val="decimal"/>
+      <w:lvlText w:val="%7."/>
+      <w:lvlJc w:val="left"/>
+      <w:pPr>
+        <w:ind w:left="5040" w:hanging="360"/>
+      </w:pPr>
+    </w:lvl>
+    <w:lvl w:ilvl="7" w:tplc="04090019" w:tentative="1">
+      <w:start w:val="1"/>
+      <w:numFmt w:val="lowerLetter"/>
+      <w:lvlText w:val="%8."/>
+      <w:lvlJc w:val="left"/>
+      <w:pPr>
+        <w:ind w:left="5760" w:hanging="360"/>
+      </w:pPr>
+    </w:lvl>
+    <w:lvl w:ilvl="8" w:tplc="0409001B" w:tentative="1">
+      <w:start w:val="1"/>
+      <w:numFmt w:val="lowerRoman"/>
+      <w:lvlText w:val="%9."/>
+      <w:lvlJc w:val="right"/>
+      <w:pPr>
+        <w:ind w:left="6480" w:hanging="180"/>
+      </w:pPr>
+    </w:lvl>
+  </w:abstractNum>
+  <w:abstractNum w:abstractNumId="2" w15:restartNumberingAfterBreak="0">
     <w:nsid w:val="07D763E1"/>
     <w:multiLevelType w:val="hybridMultilevel"/>
     <w:tmpl w:val="6C6E5250"/>
@@ -4137,7 +4824,7 @@
       </w:rPr>
     </w:lvl>
   </w:abstractNum>
-  <w:abstractNum w:abstractNumId="2" w15:restartNumberingAfterBreak="0">
+  <w:abstractNum w:abstractNumId="3" w15:restartNumberingAfterBreak="0">
     <w:nsid w:val="164C19DE"/>
     <w:multiLevelType w:val="hybridMultilevel"/>
     <w:tmpl w:val="ADE24592"/>
@@ -4228,7 +4915,7 @@
       </w:pPr>
     </w:lvl>
   </w:abstractNum>
-  <w:abstractNum w:abstractNumId="3" w15:restartNumberingAfterBreak="0">
+  <w:abstractNum w:abstractNumId="4" w15:restartNumberingAfterBreak="0">
     <w:nsid w:val="20CC7262"/>
     <w:multiLevelType w:val="hybridMultilevel"/>
     <w:tmpl w:val="A34885F6"/>
@@ -4317,7 +5004,7 @@
       </w:pPr>
     </w:lvl>
   </w:abstractNum>
-  <w:abstractNum w:abstractNumId="4" w15:restartNumberingAfterBreak="0">
+  <w:abstractNum w:abstractNumId="5" w15:restartNumberingAfterBreak="0">
     <w:nsid w:val="2A2910A7"/>
     <w:multiLevelType w:val="hybridMultilevel"/>
     <w:tmpl w:val="1784A86E"/>
@@ -4406,7 +5093,7 @@
       </w:pPr>
     </w:lvl>
   </w:abstractNum>
-  <w:abstractNum w:abstractNumId="5" w15:restartNumberingAfterBreak="0">
+  <w:abstractNum w:abstractNumId="6" w15:restartNumberingAfterBreak="0">
     <w:nsid w:val="2CCD76EC"/>
     <w:multiLevelType w:val="hybridMultilevel"/>
     <w:tmpl w:val="B50E6C48"/>
@@ -4495,7 +5182,120 @@
       </w:pPr>
     </w:lvl>
   </w:abstractNum>
-  <w:abstractNum w:abstractNumId="6" w15:restartNumberingAfterBreak="0">
+  <w:abstractNum w:abstractNumId="7" w15:restartNumberingAfterBreak="0">
+    <w:nsid w:val="437A73DE"/>
+    <w:multiLevelType w:val="hybridMultilevel"/>
+    <w:tmpl w:val="CAF26162"/>
+    <w:lvl w:ilvl="0" w:tplc="04090001">
+      <w:start w:val="1"/>
+      <w:numFmt w:val="bullet"/>
+      <w:lvlText w:val=""/>
+      <w:lvlJc w:val="left"/>
+      <w:pPr>
+        <w:ind w:left="720" w:hanging="360"/>
+      </w:pPr>
+      <w:rPr>
+        <w:rFonts w:ascii="Symbol" w:hAnsi="Symbol" w:hint="default"/>
+      </w:rPr>
+    </w:lvl>
+    <w:lvl w:ilvl="1" w:tplc="04090003" w:tentative="1">
+      <w:start w:val="1"/>
+      <w:numFmt w:val="bullet"/>
+      <w:lvlText w:val="o"/>
+      <w:lvlJc w:val="left"/>
+      <w:pPr>
+        <w:ind w:left="1440" w:hanging="360"/>
+      </w:pPr>
+      <w:rPr>
+        <w:rFonts w:ascii="Courier New" w:hAnsi="Courier New" w:cs="Courier New" w:hint="default"/>
+      </w:rPr>
+    </w:lvl>
+    <w:lvl w:ilvl="2" w:tplc="04090005" w:tentative="1">
+      <w:start w:val="1"/>
+      <w:numFmt w:val="bullet"/>
+      <w:lvlText w:val=""/>
+      <w:lvlJc w:val="left"/>
+      <w:pPr>
+        <w:ind w:left="2160" w:hanging="360"/>
+      </w:pPr>
+      <w:rPr>
+        <w:rFonts w:ascii="Wingdings" w:hAnsi="Wingdings" w:hint="default"/>
+      </w:rPr>
+    </w:lvl>
+    <w:lvl w:ilvl="3" w:tplc="04090001" w:tentative="1">
+      <w:start w:val="1"/>
+      <w:numFmt w:val="bullet"/>
+      <w:lvlText w:val=""/>
+      <w:lvlJc w:val="left"/>
+      <w:pPr>
+        <w:ind w:left="2880" w:hanging="360"/>
+      </w:pPr>
+      <w:rPr>
+        <w:rFonts w:ascii="Symbol" w:hAnsi="Symbol" w:hint="default"/>
+      </w:rPr>
+    </w:lvl>
+    <w:lvl w:ilvl="4" w:tplc="04090003" w:tentative="1">
+      <w:start w:val="1"/>
+      <w:numFmt w:val="bullet"/>
+      <w:lvlText w:val="o"/>
+      <w:lvlJc w:val="left"/>
+      <w:pPr>
+        <w:ind w:left="3600" w:hanging="360"/>
+      </w:pPr>
+      <w:rPr>
+        <w:rFonts w:ascii="Courier New" w:hAnsi="Courier New" w:cs="Courier New" w:hint="default"/>
+      </w:rPr>
+    </w:lvl>
+    <w:lvl w:ilvl="5" w:tplc="04090005" w:tentative="1">
+      <w:start w:val="1"/>
+      <w:numFmt w:val="bullet"/>
+      <w:lvlText w:val=""/>
+      <w:lvlJc w:val="left"/>
+      <w:pPr>
+        <w:ind w:left="4320" w:hanging="360"/>
+      </w:pPr>
+      <w:rPr>
+        <w:rFonts w:ascii="Wingdings" w:hAnsi="Wingdings" w:hint="default"/>
+      </w:rPr>
+    </w:lvl>
+    <w:lvl w:ilvl="6" w:tplc="04090001" w:tentative="1">
+      <w:start w:val="1"/>
+      <w:numFmt w:val="bullet"/>
+      <w:lvlText w:val=""/>
+      <w:lvlJc w:val="left"/>
+      <w:pPr>
+        <w:ind w:left="5040" w:hanging="360"/>
+      </w:pPr>
+      <w:rPr>
+        <w:rFonts w:ascii="Symbol" w:hAnsi="Symbol" w:hint="default"/>
+      </w:rPr>
+    </w:lvl>
+    <w:lvl w:ilvl="7" w:tplc="04090003" w:tentative="1">
+      <w:start w:val="1"/>
+      <w:numFmt w:val="bullet"/>
+      <w:lvlText w:val="o"/>
+      <w:lvlJc w:val="left"/>
+      <w:pPr>
+        <w:ind w:left="5760" w:hanging="360"/>
+      </w:pPr>
+      <w:rPr>
+        <w:rFonts w:ascii="Courier New" w:hAnsi="Courier New" w:cs="Courier New" w:hint="default"/>
+      </w:rPr>
+    </w:lvl>
+    <w:lvl w:ilvl="8" w:tplc="04090005" w:tentative="1">
+      <w:start w:val="1"/>
+      <w:numFmt w:val="bullet"/>
+      <w:lvlText w:val=""/>
+      <w:lvlJc w:val="left"/>
+      <w:pPr>
+        <w:ind w:left="6480" w:hanging="360"/>
+      </w:pPr>
+      <w:rPr>
+        <w:rFonts w:ascii="Wingdings" w:hAnsi="Wingdings" w:hint="default"/>
+      </w:rPr>
+    </w:lvl>
+  </w:abstractNum>
+  <w:abstractNum w:abstractNumId="8" w15:restartNumberingAfterBreak="0">
     <w:nsid w:val="5A455889"/>
     <w:multiLevelType w:val="hybridMultilevel"/>
     <w:tmpl w:val="A964DAC4"/>
@@ -4610,7 +5410,7 @@
       </w:rPr>
     </w:lvl>
   </w:abstractNum>
-  <w:abstractNum w:abstractNumId="7" w15:restartNumberingAfterBreak="0">
+  <w:abstractNum w:abstractNumId="9" w15:restartNumberingAfterBreak="0">
     <w:nsid w:val="6B5866C9"/>
     <w:multiLevelType w:val="hybridMultilevel"/>
     <w:tmpl w:val="5B2E5D84"/>
@@ -4725,7 +5525,7 @@
       </w:rPr>
     </w:lvl>
   </w:abstractNum>
-  <w:abstractNum w:abstractNumId="8" w15:restartNumberingAfterBreak="0">
+  <w:abstractNum w:abstractNumId="10" w15:restartNumberingAfterBreak="0">
     <w:nsid w:val="6C681FE2"/>
     <w:multiLevelType w:val="hybridMultilevel"/>
     <w:tmpl w:val="3542AB00"/>
@@ -4842,28 +5642,34 @@
     <w:abstractNumId w:val="0"/>
   </w:num>
   <w:num w:numId="2">
+    <w:abstractNumId w:val="5"/>
+  </w:num>
+  <w:num w:numId="3">
+    <w:abstractNumId w:val="6"/>
+  </w:num>
+  <w:num w:numId="4">
+    <w:abstractNumId w:val="10"/>
+  </w:num>
+  <w:num w:numId="5">
     <w:abstractNumId w:val="4"/>
   </w:num>
-  <w:num w:numId="3">
-    <w:abstractNumId w:val="5"/>
+  <w:num w:numId="6">
+    <w:abstractNumId w:val="9"/>
   </w:num>
-  <w:num w:numId="4">
+  <w:num w:numId="7">
     <w:abstractNumId w:val="8"/>
   </w:num>
-  <w:num w:numId="5">
+  <w:num w:numId="8">
+    <w:abstractNumId w:val="2"/>
+  </w:num>
+  <w:num w:numId="9">
     <w:abstractNumId w:val="3"/>
   </w:num>
-  <w:num w:numId="6">
+  <w:num w:numId="10">
     <w:abstractNumId w:val="7"/>
   </w:num>
-  <w:num w:numId="7">
-    <w:abstractNumId w:val="6"/>
-  </w:num>
-  <w:num w:numId="8">
+  <w:num w:numId="11">
     <w:abstractNumId w:val="1"/>
-  </w:num>
-  <w:num w:numId="9">
-    <w:abstractNumId w:val="2"/>
   </w:num>
 </w:numbering>
 </file>
@@ -5287,7 +6093,6 @@
   <w:style w:type="character" w:default="1" w:styleId="DefaultParagraphFont">
     <w:name w:val="Default Paragraph Font"/>
     <w:uiPriority w:val="1"/>
-    <w:semiHidden/>
     <w:unhideWhenUsed/>
   </w:style>
   <w:style w:type="table" w:default="1" w:styleId="TableNormal">

</xml_diff>